<commit_message>
models and list update
</commit_message>
<xml_diff>
--- a/Assignment3_ModelList.docx
+++ b/Assignment3_ModelList.docx
@@ -14,16 +14,25 @@
           <w:ilvl w:val="0"/>
           <w:numId w:val="1"/>
         </w:numPr>
-      </w:pPr>
-      <w:r>
-        <w:rPr>
+        <w:rPr>
+          <w:strike/>
+        </w:rPr>
+      </w:pPr>
+      <w:r>
+        <w:rPr>
+          <w:strike/>
           <w:highlight w:val="green"/>
         </w:rPr>
         <w:t>Couches</w:t>
       </w:r>
       <w:r>
+        <w:rPr>
+          <w:strike/>
+        </w:rPr>
         <w:t>*</w:t>
       </w:r>
+      <w:bookmarkStart w:id="0" w:name="_GoBack"/>
+      <w:bookmarkEnd w:id="0"/>
     </w:p>
     <w:p>
       <w:pPr>
@@ -32,14 +41,21 @@
           <w:ilvl w:val="0"/>
           <w:numId w:val="1"/>
         </w:numPr>
-      </w:pPr>
-      <w:r>
-        <w:rPr>
+        <w:rPr>
+          <w:strike/>
+        </w:rPr>
+      </w:pPr>
+      <w:r>
+        <w:rPr>
+          <w:strike/>
           <w:highlight w:val="yellow"/>
         </w:rPr>
         <w:t>Bookshelf</w:t>
       </w:r>
       <w:r>
+        <w:rPr>
+          <w:strike/>
+        </w:rPr>
         <w:t>*</w:t>
       </w:r>
     </w:p>
@@ -51,11 +67,13 @@
           <w:numId w:val="1"/>
         </w:numPr>
         <w:rPr>
+          <w:strike/>
           <w:highlight w:val="yellow"/>
         </w:rPr>
       </w:pPr>
       <w:r>
         <w:rPr>
+          <w:strike/>
           <w:highlight w:val="yellow"/>
         </w:rPr>
         <w:t>Desk</w:t>
@@ -68,14 +86,21 @@
           <w:ilvl w:val="0"/>
           <w:numId w:val="1"/>
         </w:numPr>
-      </w:pPr>
-      <w:r>
-        <w:rPr>
+        <w:rPr>
+          <w:strike/>
+        </w:rPr>
+      </w:pPr>
+      <w:r>
+        <w:rPr>
+          <w:strike/>
           <w:highlight w:val="red"/>
         </w:rPr>
         <w:t>Endtable</w:t>
       </w:r>
       <w:r>
+        <w:rPr>
+          <w:strike/>
+        </w:rPr>
         <w:t>*</w:t>
       </w:r>
     </w:p>
@@ -86,17 +111,27 @@
           <w:ilvl w:val="0"/>
           <w:numId w:val="1"/>
         </w:numPr>
-      </w:pPr>
-      <w:r>
-        <w:rPr>
+        <w:rPr>
+          <w:strike/>
+        </w:rPr>
+      </w:pPr>
+      <w:r>
+        <w:rPr>
+          <w:strike/>
           <w:highlight w:val="yellow"/>
         </w:rPr>
         <w:t xml:space="preserve">Coffee </w:t>
       </w:r>
       <w:r>
+        <w:rPr>
+          <w:strike/>
+        </w:rPr>
         <w:t>table</w:t>
       </w:r>
       <w:r>
+        <w:rPr>
+          <w:strike/>
+        </w:rPr>
         <w:t>*</w:t>
       </w:r>
     </w:p>
@@ -108,11 +143,13 @@
           <w:numId w:val="1"/>
         </w:numPr>
         <w:rPr>
+          <w:strike/>
           <w:highlight w:val="yellow"/>
         </w:rPr>
       </w:pPr>
       <w:r>
         <w:rPr>
+          <w:strike/>
           <w:highlight w:val="yellow"/>
         </w:rPr>
         <w:t>Table</w:t>
@@ -126,11 +163,13 @@
           <w:numId w:val="1"/>
         </w:numPr>
         <w:rPr>
-          <w:highlight w:val="red"/>
-        </w:rPr>
-      </w:pPr>
-      <w:r>
-        <w:rPr>
+          <w:strike/>
+          <w:highlight w:val="red"/>
+        </w:rPr>
+      </w:pPr>
+      <w:r>
+        <w:rPr>
+          <w:strike/>
           <w:highlight w:val="red"/>
         </w:rPr>
         <w:t>Chair</w:t>
@@ -143,20 +182,364 @@
           <w:ilvl w:val="0"/>
           <w:numId w:val="1"/>
         </w:numPr>
-      </w:pPr>
-      <w:r>
-        <w:rPr>
+        <w:rPr>
+          <w:strike/>
+        </w:rPr>
+      </w:pPr>
+      <w:r>
+        <w:rPr>
+          <w:strike/>
           <w:highlight w:val="green"/>
         </w:rPr>
         <w:t>Easy</w:t>
       </w:r>
       <w:r>
+        <w:rPr>
+          <w:strike/>
+        </w:rPr>
+        <w:t xml:space="preserve"> Chair</w:t>
+      </w:r>
+      <w:r>
+        <w:rPr>
+          <w:strike/>
+        </w:rPr>
+        <w:t>*</w:t>
+      </w:r>
+    </w:p>
+    <w:p>
+      <w:pPr>
+        <w:pStyle w:val="ListParagraph"/>
+        <w:numPr>
+          <w:ilvl w:val="0"/>
+          <w:numId w:val="1"/>
+        </w:numPr>
+        <w:rPr>
+          <w:strike/>
+        </w:rPr>
+      </w:pPr>
+      <w:r>
+        <w:rPr>
+          <w:strike/>
+          <w:highlight w:val="green"/>
+        </w:rPr>
+        <w:t>Antique</w:t>
+      </w:r>
+      <w:r>
+        <w:rPr>
+          <w:strike/>
+        </w:rPr>
+        <w:t xml:space="preserve"> Armchair</w:t>
+      </w:r>
+      <w:r>
+        <w:rPr>
+          <w:strike/>
+        </w:rPr>
+        <w:t>*</w:t>
+      </w:r>
+    </w:p>
+    <w:p>
+      <w:pPr>
+        <w:pStyle w:val="ListParagraph"/>
+        <w:numPr>
+          <w:ilvl w:val="0"/>
+          <w:numId w:val="1"/>
+        </w:numPr>
+        <w:rPr>
+          <w:strike/>
+          <w:highlight w:val="red"/>
+        </w:rPr>
+      </w:pPr>
+      <w:r>
+        <w:rPr>
+          <w:strike/>
+          <w:highlight w:val="red"/>
+        </w:rPr>
+        <w:t>Shelving</w:t>
+      </w:r>
+    </w:p>
+    <w:p>
+      <w:pPr>
+        <w:pStyle w:val="ListParagraph"/>
+        <w:numPr>
+          <w:ilvl w:val="0"/>
+          <w:numId w:val="1"/>
+        </w:numPr>
+        <w:rPr>
+          <w:strike/>
+          <w:highlight w:val="red"/>
+        </w:rPr>
+      </w:pPr>
+      <w:r>
+        <w:rPr>
+          <w:strike/>
+          <w:highlight w:val="red"/>
+        </w:rPr>
+        <w:t>Rug</w:t>
+      </w:r>
+    </w:p>
+    <w:p>
+      <w:pPr>
+        <w:pStyle w:val="ListParagraph"/>
+        <w:numPr>
+          <w:ilvl w:val="0"/>
+          <w:numId w:val="1"/>
+        </w:numPr>
+        <w:rPr>
+          <w:strike/>
+        </w:rPr>
+      </w:pPr>
+      <w:r>
+        <w:rPr>
+          <w:strike/>
+          <w:highlight w:val="red"/>
+        </w:rPr>
+        <w:t>Kitchen</w:t>
+      </w:r>
+      <w:r>
+        <w:rPr>
+          <w:strike/>
+        </w:rPr>
+        <w:t xml:space="preserve"> Table</w:t>
+      </w:r>
+      <w:r>
+        <w:rPr>
+          <w:strike/>
+        </w:rPr>
+        <w:t>*</w:t>
+      </w:r>
+    </w:p>
+    <w:p>
+      <w:r>
+        <w:t>PROPS</w:t>
+      </w:r>
+    </w:p>
+    <w:p>
+      <w:pPr>
+        <w:pStyle w:val="ListParagraph"/>
+        <w:numPr>
+          <w:ilvl w:val="0"/>
+          <w:numId w:val="2"/>
+        </w:numPr>
+        <w:rPr>
+          <w:strike/>
+        </w:rPr>
+      </w:pPr>
+      <w:r>
+        <w:rPr>
+          <w:strike/>
+          <w:highlight w:val="green"/>
+        </w:rPr>
+        <w:t>Lamps</w:t>
+      </w:r>
+      <w:r>
+        <w:rPr>
+          <w:strike/>
+        </w:rPr>
+        <w:t xml:space="preserve"> (multiple kinds)</w:t>
+      </w:r>
+      <w:r>
+        <w:rPr>
+          <w:strike/>
+        </w:rPr>
+        <w:t>*</w:t>
+      </w:r>
+    </w:p>
+    <w:p>
+      <w:pPr>
+        <w:pStyle w:val="ListParagraph"/>
+        <w:numPr>
+          <w:ilvl w:val="0"/>
+          <w:numId w:val="2"/>
+        </w:numPr>
+        <w:rPr>
+          <w:strike/>
+        </w:rPr>
+      </w:pPr>
+      <w:r>
+        <w:rPr>
+          <w:strike/>
+          <w:highlight w:val="yellow"/>
+        </w:rPr>
+        <w:t>Books</w:t>
+      </w:r>
+      <w:r>
+        <w:rPr>
+          <w:strike/>
+        </w:rPr>
+        <w:t>*</w:t>
+      </w:r>
+    </w:p>
+    <w:p>
+      <w:pPr>
+        <w:pStyle w:val="ListParagraph"/>
+        <w:numPr>
+          <w:ilvl w:val="0"/>
+          <w:numId w:val="2"/>
+        </w:numPr>
+        <w:rPr>
+          <w:strike/>
+        </w:rPr>
+      </w:pPr>
+      <w:r>
+        <w:rPr>
+          <w:strike/>
+          <w:highlight w:val="green"/>
+        </w:rPr>
+        <w:t>Chess</w:t>
+      </w:r>
+      <w:r>
+        <w:rPr>
+          <w:strike/>
+        </w:rPr>
+        <w:t xml:space="preserve"> Set</w:t>
+      </w:r>
+    </w:p>
+    <w:p>
+      <w:pPr>
+        <w:pStyle w:val="ListParagraph"/>
+        <w:numPr>
+          <w:ilvl w:val="0"/>
+          <w:numId w:val="2"/>
+        </w:numPr>
+        <w:rPr>
+          <w:highlight w:val="red"/>
+        </w:rPr>
+      </w:pPr>
+      <w:r>
+        <w:rPr>
+          <w:highlight w:val="red"/>
+        </w:rPr>
+        <w:t>Televis</w:t>
+      </w:r>
+      <w:r>
+        <w:rPr>
+          <w:highlight w:val="cyan"/>
+        </w:rPr>
+        <w:t>ion</w:t>
+      </w:r>
+    </w:p>
+    <w:p>
+      <w:pPr>
+        <w:pStyle w:val="ListParagraph"/>
+        <w:numPr>
+          <w:ilvl w:val="0"/>
+          <w:numId w:val="2"/>
+        </w:numPr>
+      </w:pPr>
+      <w:r>
+        <w:rPr>
+          <w:highlight w:val="cyan"/>
+        </w:rPr>
+        <w:t>Mirror</w:t>
+      </w:r>
+      <w:r>
+        <w:t>*</w:t>
+      </w:r>
+    </w:p>
+    <w:p>
+      <w:pPr>
+        <w:pStyle w:val="ListParagraph"/>
+        <w:numPr>
+          <w:ilvl w:val="0"/>
+          <w:numId w:val="2"/>
+        </w:numPr>
+        <w:rPr>
+          <w:highlight w:val="cyan"/>
+        </w:rPr>
+      </w:pPr>
+      <w:r>
+        <w:rPr>
+          <w:highlight w:val="cyan"/>
+        </w:rPr>
+        <w:t>Radio</w:t>
+      </w:r>
+    </w:p>
+    <w:p>
+      <w:pPr>
+        <w:pStyle w:val="ListParagraph"/>
+        <w:numPr>
+          <w:ilvl w:val="0"/>
+          <w:numId w:val="2"/>
+        </w:numPr>
+        <w:rPr>
+          <w:strike/>
+          <w:highlight w:val="red"/>
+        </w:rPr>
+      </w:pPr>
+      <w:r>
+        <w:rPr>
+          <w:strike/>
+          <w:highlight w:val="red"/>
+        </w:rPr>
+        <w:t>Speakers</w:t>
+      </w:r>
+    </w:p>
+    <w:p>
+      <w:pPr>
+        <w:pStyle w:val="ListParagraph"/>
+        <w:numPr>
+          <w:ilvl w:val="0"/>
+          <w:numId w:val="2"/>
+        </w:numPr>
+      </w:pPr>
+      <w:r>
+        <w:rPr>
+          <w:highlight w:val="green"/>
+        </w:rPr>
+        <w:t>Pillows</w:t>
+      </w:r>
+      <w:r>
+        <w:t>*</w:t>
+      </w:r>
+    </w:p>
+    <w:p>
+      <w:pPr>
+        <w:pStyle w:val="ListParagraph"/>
+        <w:numPr>
+          <w:ilvl w:val="0"/>
+          <w:numId w:val="2"/>
+        </w:numPr>
+        <w:rPr>
+          <w:strike/>
+        </w:rPr>
+      </w:pPr>
+      <w:r>
+        <w:rPr>
+          <w:strike/>
+          <w:highlight w:val="green"/>
+        </w:rPr>
+        <w:t>Various</w:t>
+      </w:r>
+      <w:r>
+        <w:rPr>
+          <w:strike/>
+        </w:rPr>
         <w:t xml:space="preserve"> </w:t>
       </w:r>
       <w:r>
-        <w:t>Chair</w:t>
-      </w:r>
-      <w:r>
+        <w:rPr>
+          <w:strike/>
+          <w:highlight w:val="cyan"/>
+        </w:rPr>
+        <w:t>scientific</w:t>
+      </w:r>
+      <w:r>
+        <w:rPr>
+          <w:strike/>
+        </w:rPr>
+        <w:t xml:space="preserve"> </w:t>
+      </w:r>
+      <w:r>
+        <w:rPr>
+          <w:strike/>
+          <w:highlight w:val="red"/>
+        </w:rPr>
+        <w:t>instruments</w:t>
+      </w:r>
+      <w:r>
+        <w:rPr>
+          <w:strike/>
+        </w:rPr>
         <w:t>*</w:t>
       </w:r>
     </w:p>
@@ -165,19 +548,61 @@
         <w:pStyle w:val="ListParagraph"/>
         <w:numPr>
           <w:ilvl w:val="0"/>
-          <w:numId w:val="1"/>
-        </w:numPr>
-      </w:pPr>
-      <w:r>
-        <w:rPr>
+          <w:numId w:val="2"/>
+        </w:numPr>
+      </w:pPr>
+      <w:r>
+        <w:rPr>
+          <w:highlight w:val="red"/>
+        </w:rPr>
+        <w:t>Inside</w:t>
+      </w:r>
+      <w:r>
+        <w:t xml:space="preserve"> fridge box</w:t>
+      </w:r>
+    </w:p>
+    <w:p>
+      <w:pPr>
+        <w:pStyle w:val="ListParagraph"/>
+        <w:numPr>
+          <w:ilvl w:val="0"/>
+          <w:numId w:val="2"/>
+        </w:numPr>
+        <w:rPr>
+          <w:strike/>
+        </w:rPr>
+      </w:pPr>
+      <w:r>
+        <w:rPr>
+          <w:strike/>
           <w:highlight w:val="green"/>
         </w:rPr>
-        <w:t>Antique</w:t>
-      </w:r>
-      <w:r>
-        <w:t xml:space="preserve"> Armchair</w:t>
-      </w:r>
-      <w:r>
+        <w:t>Ref</w:t>
+      </w:r>
+      <w:r>
+        <w:rPr>
+          <w:strike/>
+          <w:highlight w:val="green"/>
+        </w:rPr>
+        <w:t>r</w:t>
+      </w:r>
+      <w:r>
+        <w:rPr>
+          <w:strike/>
+          <w:highlight w:val="green"/>
+        </w:rPr>
+        <w:t>igerator</w:t>
+      </w:r>
+      <w:r>
+        <w:rPr>
+          <w:strike/>
+        </w:rPr>
+        <w:t xml:space="preserve"> (door has to open)</w:t>
+      </w:r>
+      <w:r>
+        <w:rPr>
+          <w:strike/>
+        </w:rPr>
         <w:t>*</w:t>
       </w:r>
     </w:p>
@@ -186,61 +611,89 @@
         <w:pStyle w:val="ListParagraph"/>
         <w:numPr>
           <w:ilvl w:val="0"/>
-          <w:numId w:val="1"/>
-        </w:numPr>
-        <w:rPr>
-          <w:highlight w:val="red"/>
-        </w:rPr>
-      </w:pPr>
-      <w:r>
-        <w:rPr>
-          <w:highlight w:val="red"/>
-        </w:rPr>
-        <w:t>Shelving</w:t>
-      </w:r>
-    </w:p>
-    <w:p>
-      <w:pPr>
-        <w:pStyle w:val="ListParagraph"/>
-        <w:numPr>
-          <w:ilvl w:val="0"/>
-          <w:numId w:val="1"/>
-        </w:numPr>
-        <w:rPr>
-          <w:highlight w:val="red"/>
-        </w:rPr>
-      </w:pPr>
-      <w:r>
-        <w:rPr>
-          <w:highlight w:val="red"/>
-        </w:rPr>
-        <w:t>Rug</w:t>
-      </w:r>
-    </w:p>
-    <w:p>
-      <w:pPr>
-        <w:pStyle w:val="ListParagraph"/>
-        <w:numPr>
-          <w:ilvl w:val="0"/>
-          <w:numId w:val="1"/>
-        </w:numPr>
-      </w:pPr>
-      <w:r>
-        <w:rPr>
-          <w:highlight w:val="red"/>
-        </w:rPr>
-        <w:t>Kitchen</w:t>
-      </w:r>
-      <w:r>
-        <w:t xml:space="preserve"> Table</w:t>
-      </w:r>
-      <w:r>
+          <w:numId w:val="2"/>
+        </w:numPr>
+        <w:rPr>
+          <w:strike/>
+        </w:rPr>
+      </w:pPr>
+      <w:r>
+        <w:rPr>
+          <w:strike/>
+          <w:highlight w:val="red"/>
+        </w:rPr>
+        <w:t>Ceiling</w:t>
+      </w:r>
+      <w:r>
+        <w:rPr>
+          <w:strike/>
+        </w:rPr>
+        <w:t xml:space="preserve"> light</w:t>
+      </w:r>
+      <w:r>
+        <w:rPr>
+          <w:strike/>
+        </w:rPr>
         <w:t>*</w:t>
       </w:r>
     </w:p>
     <w:p>
-      <w:r>
-        <w:t>PROPS</w:t>
+      <w:pPr>
+        <w:pStyle w:val="ListParagraph"/>
+        <w:numPr>
+          <w:ilvl w:val="0"/>
+          <w:numId w:val="2"/>
+        </w:numPr>
+      </w:pPr>
+      <w:r>
+        <w:rPr>
+          <w:highlight w:val="yellow"/>
+        </w:rPr>
+        <w:t>Window</w:t>
+      </w:r>
+      <w:r>
+        <w:t xml:space="preserve"> shade</w:t>
+      </w:r>
+    </w:p>
+    <w:p>
+      <w:pPr>
+        <w:pStyle w:val="ListParagraph"/>
+        <w:numPr>
+          <w:ilvl w:val="0"/>
+          <w:numId w:val="2"/>
+        </w:numPr>
+      </w:pPr>
+      <w:r>
+        <w:rPr>
+          <w:highlight w:val="cyan"/>
+        </w:rPr>
+        <w:t>Cordless</w:t>
+      </w:r>
+      <w:r>
+        <w:t xml:space="preserve"> </w:t>
+      </w:r>
+      <w:r>
+        <w:t>phone</w:t>
+      </w:r>
+    </w:p>
+    <w:p>
+      <w:pPr>
+        <w:pStyle w:val="ListParagraph"/>
+        <w:numPr>
+          <w:ilvl w:val="0"/>
+          <w:numId w:val="2"/>
+        </w:numPr>
+        <w:rPr>
+          <w:strike/>
+          <w:highlight w:val="red"/>
+        </w:rPr>
+      </w:pPr>
+      <w:r>
+        <w:rPr>
+          <w:strike/>
+          <w:highlight w:val="red"/>
+        </w:rPr>
+        <w:t>Fan</w:t>
       </w:r>
     </w:p>
     <w:p>
@@ -255,531 +708,224 @@
         <w:rPr>
           <w:highlight w:val="green"/>
         </w:rPr>
-        <w:t>Lamps</w:t>
+        <w:t>Floppy</w:t>
+      </w:r>
+      <w:r>
+        <w:t xml:space="preserve"> disks</w:t>
+      </w:r>
+    </w:p>
+    <w:p>
+      <w:pPr>
+        <w:pStyle w:val="ListParagraph"/>
+        <w:numPr>
+          <w:ilvl w:val="0"/>
+          <w:numId w:val="2"/>
+        </w:numPr>
+        <w:rPr>
+          <w:strike/>
+        </w:rPr>
+      </w:pPr>
+      <w:r>
+        <w:rPr>
+          <w:strike/>
+          <w:highlight w:val="red"/>
+        </w:rPr>
+        <w:t>Laundry</w:t>
+      </w:r>
+      <w:r>
+        <w:rPr>
+          <w:strike/>
+        </w:rPr>
+        <w:t xml:space="preserve"> basket</w:t>
+      </w:r>
+    </w:p>
+    <w:p>
+      <w:pPr>
+        <w:pStyle w:val="ListParagraph"/>
+        <w:numPr>
+          <w:ilvl w:val="0"/>
+          <w:numId w:val="2"/>
+        </w:numPr>
+        <w:rPr>
+          <w:highlight w:val="cyan"/>
+        </w:rPr>
+      </w:pPr>
+      <w:r>
+        <w:rPr>
+          <w:highlight w:val="cyan"/>
+        </w:rPr>
+        <w:t>Pictures</w:t>
+      </w:r>
+    </w:p>
+    <w:p>
+      <w:pPr>
+        <w:pStyle w:val="ListParagraph"/>
+        <w:numPr>
+          <w:ilvl w:val="0"/>
+          <w:numId w:val="2"/>
+        </w:numPr>
+        <w:rPr>
+          <w:strike/>
+        </w:rPr>
+      </w:pPr>
+      <w:r>
+        <w:rPr>
+          <w:strike/>
+          <w:highlight w:val="yellow"/>
+        </w:rPr>
+        <w:t>Gun</w:t>
+      </w:r>
+      <w:r>
+        <w:rPr>
+          <w:strike/>
+        </w:rPr>
+        <w:t>*</w:t>
+      </w:r>
+    </w:p>
+    <w:p>
+      <w:pPr>
+        <w:pStyle w:val="ListParagraph"/>
+        <w:numPr>
+          <w:ilvl w:val="0"/>
+          <w:numId w:val="2"/>
+        </w:numPr>
+      </w:pPr>
+      <w:r>
+        <w:rPr>
+          <w:highlight w:val="green"/>
+        </w:rPr>
+        <w:t>Papers</w:t>
+      </w:r>
+      <w:r>
+        <w:t>*</w:t>
+      </w:r>
+    </w:p>
+    <w:p>
+      <w:pPr>
+        <w:pStyle w:val="ListParagraph"/>
+        <w:numPr>
+          <w:ilvl w:val="0"/>
+          <w:numId w:val="2"/>
+        </w:numPr>
+      </w:pPr>
+      <w:r>
+        <w:rPr>
+          <w:highlight w:val="green"/>
+        </w:rPr>
+        <w:t>Folders</w:t>
+      </w:r>
+      <w:r>
+        <w:t>*</w:t>
+      </w:r>
+    </w:p>
+    <w:p>
+      <w:pPr>
+        <w:pStyle w:val="ListParagraph"/>
+        <w:numPr>
+          <w:ilvl w:val="0"/>
+          <w:numId w:val="2"/>
+        </w:numPr>
+      </w:pPr>
+      <w:r>
+        <w:rPr>
+          <w:highlight w:val="red"/>
+        </w:rPr>
+        <w:t>Small</w:t>
+      </w:r>
+      <w:r>
+        <w:t xml:space="preserve"> baskets</w:t>
+      </w:r>
+    </w:p>
+    <w:p>
+      <w:pPr>
+        <w:pStyle w:val="ListParagraph"/>
+        <w:numPr>
+          <w:ilvl w:val="0"/>
+          <w:numId w:val="2"/>
+        </w:numPr>
+        <w:rPr>
+          <w:strike/>
+          <w:highlight w:val="yellow"/>
+        </w:rPr>
+      </w:pPr>
+      <w:r>
+        <w:rPr>
+          <w:strike/>
+          <w:highlight w:val="yellow"/>
+        </w:rPr>
+        <w:t>Vases</w:t>
+      </w:r>
+    </w:p>
+    <w:p>
+      <w:pPr>
+        <w:pStyle w:val="ListParagraph"/>
+        <w:numPr>
+          <w:ilvl w:val="0"/>
+          <w:numId w:val="2"/>
+        </w:numPr>
+        <w:rPr>
+          <w:strike/>
+        </w:rPr>
+      </w:pPr>
+      <w:r>
+        <w:rPr>
+          <w:strike/>
+          <w:highlight w:val="red"/>
+        </w:rPr>
+        <w:t>Lysol</w:t>
+      </w:r>
+      <w:r>
+        <w:rPr>
+          <w:strike/>
+        </w:rPr>
+        <w:t xml:space="preserve"> can</w:t>
+      </w:r>
+      <w:r>
+        <w:rPr>
+          <w:strike/>
+          <w:highlight w:val="cyan"/>
+        </w:rPr>
+        <w:t>*</w:t>
+      </w:r>
+    </w:p>
+    <w:p>
+      <w:pPr>
+        <w:pStyle w:val="ListParagraph"/>
+        <w:numPr>
+          <w:ilvl w:val="0"/>
+          <w:numId w:val="2"/>
+        </w:numPr>
+        <w:rPr>
+          <w:strike/>
+          <w:highlight w:val="yellow"/>
+        </w:rPr>
+      </w:pPr>
+      <w:r>
+        <w:rPr>
+          <w:strike/>
+          <w:highlight w:val="yellow"/>
+        </w:rPr>
+        <w:t>Laptop</w:t>
+      </w:r>
+    </w:p>
+    <w:p>
+      <w:pPr>
+        <w:pStyle w:val="ListParagraph"/>
+        <w:numPr>
+          <w:ilvl w:val="0"/>
+          <w:numId w:val="2"/>
+        </w:numPr>
+      </w:pPr>
+      <w:r>
+        <w:rPr>
+          <w:highlight w:val="cyan"/>
+        </w:rPr>
+        <w:t>Drying</w:t>
       </w:r>
       <w:r>
         <w:t xml:space="preserve"> </w:t>
       </w:r>
       <w:r>
-        <w:t>(multiple kinds)</w:t>
-      </w:r>
-      <w:r>
-        <w:t>*</w:t>
-      </w:r>
-    </w:p>
-    <w:p>
-      <w:pPr>
-        <w:pStyle w:val="ListParagraph"/>
-        <w:numPr>
-          <w:ilvl w:val="0"/>
-          <w:numId w:val="2"/>
-        </w:numPr>
-      </w:pPr>
-      <w:r>
-        <w:rPr>
-          <w:highlight w:val="yellow"/>
-        </w:rPr>
-        <w:t>Books</w:t>
-      </w:r>
-      <w:r>
-        <w:t>*</w:t>
-      </w:r>
-    </w:p>
-    <w:p>
-      <w:pPr>
-        <w:pStyle w:val="ListParagraph"/>
-        <w:numPr>
-          <w:ilvl w:val="0"/>
-          <w:numId w:val="2"/>
-        </w:numPr>
-      </w:pPr>
-      <w:r>
-        <w:rPr>
-          <w:highlight w:val="green"/>
-        </w:rPr>
-        <w:t>Chess</w:t>
-      </w:r>
-      <w:r>
-        <w:t xml:space="preserve"> Set</w:t>
-      </w:r>
-    </w:p>
-    <w:p>
-      <w:pPr>
-        <w:pStyle w:val="ListParagraph"/>
-        <w:numPr>
-          <w:ilvl w:val="0"/>
-          <w:numId w:val="2"/>
-        </w:numPr>
-        <w:rPr>
-          <w:highlight w:val="red"/>
-        </w:rPr>
-      </w:pPr>
-      <w:r>
-        <w:rPr>
-          <w:highlight w:val="red"/>
-        </w:rPr>
-        <w:t>Televis</w:t>
-      </w:r>
-      <w:r>
-        <w:rPr>
-          <w:highlight w:val="cyan"/>
-        </w:rPr>
-        <w:t>ion</w:t>
-      </w:r>
-    </w:p>
-    <w:p>
-      <w:pPr>
-        <w:pStyle w:val="ListParagraph"/>
-        <w:numPr>
-          <w:ilvl w:val="0"/>
-          <w:numId w:val="2"/>
-        </w:numPr>
-      </w:pPr>
-      <w:r>
-        <w:rPr>
-          <w:highlight w:val="cyan"/>
-        </w:rPr>
-        <w:t>Mirror</w:t>
-      </w:r>
-      <w:r>
-        <w:t>*</w:t>
-      </w:r>
-    </w:p>
-    <w:p>
-      <w:pPr>
-        <w:pStyle w:val="ListParagraph"/>
-        <w:numPr>
-          <w:ilvl w:val="0"/>
-          <w:numId w:val="2"/>
-        </w:numPr>
-        <w:rPr>
-          <w:highlight w:val="cyan"/>
-        </w:rPr>
-      </w:pPr>
-      <w:r>
-        <w:rPr>
-          <w:highlight w:val="cyan"/>
-        </w:rPr>
-        <w:t>Radio</w:t>
-      </w:r>
-    </w:p>
-    <w:p>
-      <w:pPr>
-        <w:pStyle w:val="ListParagraph"/>
-        <w:numPr>
-          <w:ilvl w:val="0"/>
-          <w:numId w:val="2"/>
-        </w:numPr>
-        <w:rPr>
-          <w:highlight w:val="red"/>
-        </w:rPr>
-      </w:pPr>
-      <w:r>
-        <w:rPr>
-          <w:highlight w:val="red"/>
-        </w:rPr>
-        <w:t>Speakers</w:t>
-      </w:r>
-    </w:p>
-    <w:p>
-      <w:pPr>
-        <w:pStyle w:val="ListParagraph"/>
-        <w:numPr>
-          <w:ilvl w:val="0"/>
-          <w:numId w:val="2"/>
-        </w:numPr>
-      </w:pPr>
-      <w:r>
-        <w:rPr>
-          <w:highlight w:val="green"/>
-        </w:rPr>
-        <w:t>Pillows</w:t>
-      </w:r>
-      <w:r>
-        <w:t>*</w:t>
-      </w:r>
-    </w:p>
-    <w:p>
-      <w:pPr>
-        <w:pStyle w:val="ListParagraph"/>
-        <w:numPr>
-          <w:ilvl w:val="0"/>
-          <w:numId w:val="2"/>
-        </w:numPr>
-      </w:pPr>
-      <w:r>
-        <w:rPr>
-          <w:highlight w:val="green"/>
-        </w:rPr>
-        <w:t>Various</w:t>
-      </w:r>
-      <w:r>
-        <w:t xml:space="preserve"> </w:t>
-      </w:r>
-      <w:r>
-        <w:rPr>
-          <w:highlight w:val="cyan"/>
-        </w:rPr>
-        <w:t>scientific</w:t>
-      </w:r>
-      <w:r>
-        <w:t xml:space="preserve"> </w:t>
-      </w:r>
-      <w:r>
-        <w:rPr>
-          <w:highlight w:val="red"/>
-        </w:rPr>
-        <w:t>instruments</w:t>
-      </w:r>
-      <w:r>
-        <w:t>*</w:t>
-      </w:r>
-    </w:p>
-    <w:p>
-      <w:pPr>
-        <w:pStyle w:val="ListParagraph"/>
-        <w:numPr>
-          <w:ilvl w:val="0"/>
-          <w:numId w:val="2"/>
-        </w:numPr>
-      </w:pPr>
-      <w:r>
-        <w:rPr>
-          <w:highlight w:val="red"/>
-        </w:rPr>
-        <w:t>Inside</w:t>
-      </w:r>
-      <w:r>
-        <w:t xml:space="preserve"> fridge box</w:t>
-      </w:r>
-    </w:p>
-    <w:p>
-      <w:pPr>
-        <w:pStyle w:val="ListParagraph"/>
-        <w:numPr>
-          <w:ilvl w:val="0"/>
-          <w:numId w:val="2"/>
-        </w:numPr>
-      </w:pPr>
-      <w:r>
-        <w:rPr>
-          <w:highlight w:val="green"/>
-        </w:rPr>
-        <w:t>Ref</w:t>
-      </w:r>
-      <w:r>
-        <w:rPr>
-          <w:highlight w:val="green"/>
-        </w:rPr>
-        <w:t>r</w:t>
-      </w:r>
-      <w:r>
-        <w:rPr>
-          <w:highlight w:val="green"/>
-        </w:rPr>
-        <w:t>igerator</w:t>
-      </w:r>
-      <w:r>
-        <w:t xml:space="preserve"> </w:t>
-      </w:r>
-      <w:r>
-        <w:t>(door has to open)</w:t>
-      </w:r>
-      <w:r>
-        <w:t>*</w:t>
-      </w:r>
-    </w:p>
-    <w:p>
-      <w:pPr>
-        <w:pStyle w:val="ListParagraph"/>
-        <w:numPr>
-          <w:ilvl w:val="0"/>
-          <w:numId w:val="2"/>
-        </w:numPr>
-      </w:pPr>
-      <w:r>
-        <w:rPr>
-          <w:highlight w:val="red"/>
-        </w:rPr>
-        <w:t>Ceiling</w:t>
-      </w:r>
-      <w:r>
-        <w:t xml:space="preserve"> </w:t>
-      </w:r>
-      <w:r>
-        <w:t>light</w:t>
-      </w:r>
-      <w:r>
-        <w:t>*</w:t>
-      </w:r>
-    </w:p>
-    <w:p>
-      <w:pPr>
-        <w:pStyle w:val="ListParagraph"/>
-        <w:numPr>
-          <w:ilvl w:val="0"/>
-          <w:numId w:val="2"/>
-        </w:numPr>
-      </w:pPr>
-      <w:r>
-        <w:rPr>
-          <w:highlight w:val="yellow"/>
-        </w:rPr>
-        <w:t>Window</w:t>
-      </w:r>
-      <w:r>
-        <w:t xml:space="preserve"> shade</w:t>
-      </w:r>
-    </w:p>
-    <w:p>
-      <w:pPr>
-        <w:pStyle w:val="ListParagraph"/>
-        <w:numPr>
-          <w:ilvl w:val="0"/>
-          <w:numId w:val="2"/>
-        </w:numPr>
-      </w:pPr>
-      <w:r>
-        <w:rPr>
-          <w:highlight w:val="cyan"/>
-        </w:rPr>
-        <w:t>Cordless</w:t>
-      </w:r>
-      <w:r>
-        <w:t xml:space="preserve"> </w:t>
-      </w:r>
-      <w:r>
-        <w:t>phone</w:t>
-      </w:r>
-    </w:p>
-    <w:p>
-      <w:pPr>
-        <w:pStyle w:val="ListParagraph"/>
-        <w:numPr>
-          <w:ilvl w:val="0"/>
-          <w:numId w:val="2"/>
-        </w:numPr>
-        <w:rPr>
-          <w:highlight w:val="red"/>
-        </w:rPr>
-      </w:pPr>
-      <w:r>
-        <w:rPr>
-          <w:highlight w:val="red"/>
-        </w:rPr>
-        <w:t>Fan</w:t>
-      </w:r>
-    </w:p>
-    <w:p>
-      <w:pPr>
-        <w:pStyle w:val="ListParagraph"/>
-        <w:numPr>
-          <w:ilvl w:val="0"/>
-          <w:numId w:val="2"/>
-        </w:numPr>
-      </w:pPr>
-      <w:r>
-        <w:rPr>
-          <w:highlight w:val="green"/>
-        </w:rPr>
-        <w:t>Floppy</w:t>
-      </w:r>
-      <w:r>
-        <w:t xml:space="preserve"> disks</w:t>
-      </w:r>
-    </w:p>
-    <w:p>
-      <w:pPr>
-        <w:pStyle w:val="ListParagraph"/>
-        <w:numPr>
-          <w:ilvl w:val="0"/>
-          <w:numId w:val="2"/>
-        </w:numPr>
-      </w:pPr>
-      <w:r>
-        <w:rPr>
-          <w:highlight w:val="red"/>
-        </w:rPr>
-        <w:t>Laundry</w:t>
-      </w:r>
-      <w:r>
-        <w:t xml:space="preserve"> </w:t>
-      </w:r>
-      <w:r>
-        <w:t>basket</w:t>
-      </w:r>
-    </w:p>
-    <w:p>
-      <w:pPr>
-        <w:pStyle w:val="ListParagraph"/>
-        <w:numPr>
-          <w:ilvl w:val="0"/>
-          <w:numId w:val="2"/>
-        </w:numPr>
-        <w:rPr>
-          <w:highlight w:val="cyan"/>
-        </w:rPr>
-      </w:pPr>
-      <w:r>
-        <w:rPr>
-          <w:highlight w:val="cyan"/>
-        </w:rPr>
-        <w:t>Pictures</w:t>
-      </w:r>
-    </w:p>
-    <w:p>
-      <w:pPr>
-        <w:pStyle w:val="ListParagraph"/>
-        <w:numPr>
-          <w:ilvl w:val="0"/>
-          <w:numId w:val="2"/>
-        </w:numPr>
-      </w:pPr>
-      <w:r>
-        <w:rPr>
-          <w:highlight w:val="yellow"/>
-        </w:rPr>
-        <w:t>Gun</w:t>
-      </w:r>
-      <w:r>
-        <w:t>*</w:t>
-      </w:r>
-    </w:p>
-    <w:p>
-      <w:pPr>
-        <w:pStyle w:val="ListParagraph"/>
-        <w:numPr>
-          <w:ilvl w:val="0"/>
-          <w:numId w:val="2"/>
-        </w:numPr>
-      </w:pPr>
-      <w:r>
-        <w:rPr>
-          <w:highlight w:val="green"/>
-        </w:rPr>
-        <w:t>Papers</w:t>
-      </w:r>
-      <w:r>
-        <w:t>*</w:t>
-      </w:r>
-    </w:p>
-    <w:p>
-      <w:pPr>
-        <w:pStyle w:val="ListParagraph"/>
-        <w:numPr>
-          <w:ilvl w:val="0"/>
-          <w:numId w:val="2"/>
-        </w:numPr>
-      </w:pPr>
-      <w:r>
-        <w:rPr>
-          <w:highlight w:val="green"/>
-        </w:rPr>
-        <w:t>Folders</w:t>
-      </w:r>
-      <w:r>
-        <w:t>*</w:t>
-      </w:r>
-    </w:p>
-    <w:p>
-      <w:pPr>
-        <w:pStyle w:val="ListParagraph"/>
-        <w:numPr>
-          <w:ilvl w:val="0"/>
-          <w:numId w:val="2"/>
-        </w:numPr>
-      </w:pPr>
-      <w:r>
-        <w:rPr>
-          <w:highlight w:val="red"/>
-        </w:rPr>
-        <w:t>Small</w:t>
-      </w:r>
-      <w:r>
-        <w:t xml:space="preserve"> baskets</w:t>
-      </w:r>
-    </w:p>
-    <w:p>
-      <w:pPr>
-        <w:pStyle w:val="ListParagraph"/>
-        <w:numPr>
-          <w:ilvl w:val="0"/>
-          <w:numId w:val="2"/>
-        </w:numPr>
-        <w:rPr>
-          <w:highlight w:val="yellow"/>
-        </w:rPr>
-      </w:pPr>
-      <w:r>
-        <w:rPr>
-          <w:highlight w:val="yellow"/>
-        </w:rPr>
-        <w:t>Vases</w:t>
-      </w:r>
-    </w:p>
-    <w:p>
-      <w:pPr>
-        <w:pStyle w:val="ListParagraph"/>
-        <w:numPr>
-          <w:ilvl w:val="0"/>
-          <w:numId w:val="2"/>
-        </w:numPr>
-      </w:pPr>
-      <w:r>
-        <w:rPr>
-          <w:highlight w:val="red"/>
-        </w:rPr>
-        <w:t>Lysol</w:t>
-      </w:r>
-      <w:r>
-        <w:t xml:space="preserve"> </w:t>
-      </w:r>
-      <w:r>
-        <w:t>can</w:t>
-      </w:r>
-      <w:r>
-        <w:rPr>
-          <w:highlight w:val="cyan"/>
-        </w:rPr>
-        <w:t>*</w:t>
-      </w:r>
-    </w:p>
-    <w:p>
-      <w:pPr>
-        <w:pStyle w:val="ListParagraph"/>
-        <w:numPr>
-          <w:ilvl w:val="0"/>
-          <w:numId w:val="2"/>
-        </w:numPr>
-        <w:rPr>
-          <w:highlight w:val="yellow"/>
-        </w:rPr>
-      </w:pPr>
-      <w:r>
-        <w:rPr>
-          <w:highlight w:val="yellow"/>
-        </w:rPr>
-        <w:t>Laptop</w:t>
-      </w:r>
-    </w:p>
-    <w:p>
-      <w:pPr>
-        <w:pStyle w:val="ListParagraph"/>
-        <w:numPr>
-          <w:ilvl w:val="0"/>
-          <w:numId w:val="2"/>
-        </w:numPr>
-      </w:pPr>
-      <w:r>
-        <w:rPr>
-          <w:highlight w:val="cyan"/>
-        </w:rPr>
-        <w:t>Drying</w:t>
-      </w:r>
-      <w:r>
-        <w:t xml:space="preserve"> </w:t>
-      </w:r>
-      <w:r>
         <w:t>rack</w:t>
       </w:r>
     </w:p>
@@ -791,17 +937,20 @@
           <w:numId w:val="2"/>
         </w:numPr>
         <w:rPr>
-          <w:highlight w:val="red"/>
-        </w:rPr>
-      </w:pPr>
-      <w:r>
-        <w:rPr>
+          <w:strike/>
+          <w:highlight w:val="red"/>
+        </w:rPr>
+      </w:pPr>
+      <w:r>
+        <w:rPr>
+          <w:strike/>
           <w:highlight w:val="red"/>
         </w:rPr>
         <w:t>Pla</w:t>
       </w:r>
       <w:r>
         <w:rPr>
+          <w:strike/>
           <w:highlight w:val="cyan"/>
         </w:rPr>
         <w:t>tes</w:t>
@@ -840,17 +989,20 @@
           <w:numId w:val="2"/>
         </w:numPr>
         <w:rPr>
-          <w:highlight w:val="red"/>
-        </w:rPr>
-      </w:pPr>
-      <w:r>
-        <w:rPr>
+          <w:strike/>
+          <w:highlight w:val="red"/>
+        </w:rPr>
+      </w:pPr>
+      <w:r>
+        <w:rPr>
+          <w:strike/>
           <w:highlight w:val="red"/>
         </w:rPr>
         <w:t>Kniv</w:t>
       </w:r>
       <w:r>
         <w:rPr>
+          <w:strike/>
           <w:highlight w:val="cyan"/>
         </w:rPr>
         <w:t>es</w:t>
@@ -864,17 +1016,20 @@
           <w:numId w:val="2"/>
         </w:numPr>
         <w:rPr>
-          <w:highlight w:val="red"/>
-        </w:rPr>
-      </w:pPr>
-      <w:r>
-        <w:rPr>
+          <w:strike/>
+          <w:highlight w:val="red"/>
+        </w:rPr>
+      </w:pPr>
+      <w:r>
+        <w:rPr>
+          <w:strike/>
           <w:highlight w:val="red"/>
         </w:rPr>
         <w:t>Eg</w:t>
       </w:r>
       <w:r>
         <w:rPr>
+          <w:strike/>
           <w:highlight w:val="cyan"/>
         </w:rPr>
         <w:t>gs</w:t>
@@ -901,20 +1056,27 @@
           <w:ilvl w:val="0"/>
           <w:numId w:val="1"/>
         </w:numPr>
-      </w:pPr>
-      <w:r>
-        <w:rPr>
+        <w:rPr>
+          <w:strike/>
+        </w:rPr>
+      </w:pPr>
+      <w:r>
+        <w:rPr>
+          <w:strike/>
           <w:highlight w:val="cyan"/>
         </w:rPr>
         <w:t>Fireplace</w:t>
       </w:r>
       <w:r>
-        <w:t xml:space="preserve"> </w:t>
-      </w:r>
-      <w:r>
-        <w:t>with pokers, etc</w:t>
-      </w:r>
-      <w:r>
+        <w:rPr>
+          <w:strike/>
+        </w:rPr>
+        <w:t xml:space="preserve"> with pokers, etc</w:t>
+      </w:r>
+      <w:r>
+        <w:rPr>
+          <w:strike/>
+        </w:rPr>
         <w:t>*</w:t>
       </w:r>
     </w:p>
@@ -925,14 +1087,21 @@
           <w:ilvl w:val="0"/>
           <w:numId w:val="1"/>
         </w:numPr>
-      </w:pPr>
-      <w:r>
-        <w:rPr>
+        <w:rPr>
+          <w:strike/>
+        </w:rPr>
+      </w:pPr>
+      <w:r>
+        <w:rPr>
+          <w:strike/>
           <w:highlight w:val="green"/>
         </w:rPr>
         <w:t>Door</w:t>
       </w:r>
       <w:r>
+        <w:rPr>
+          <w:strike/>
+        </w:rPr>
         <w:t>*</w:t>
       </w:r>
     </w:p>
@@ -953,8 +1122,6 @@
         </w:rPr>
         <w:t>Curtains</w:t>
       </w:r>
-      <w:bookmarkStart w:id="0" w:name="_GoBack"/>
-      <w:bookmarkEnd w:id="0"/>
     </w:p>
     <w:p>
       <w:pPr>
@@ -964,11 +1131,13 @@
           <w:numId w:val="3"/>
         </w:numPr>
         <w:rPr>
-          <w:highlight w:val="cyan"/>
-        </w:rPr>
-      </w:pPr>
-      <w:r>
-        <w:rPr>
+          <w:strike/>
+          <w:highlight w:val="cyan"/>
+        </w:rPr>
+      </w:pPr>
+      <w:r>
+        <w:rPr>
+          <w:strike/>
           <w:highlight w:val="cyan"/>
         </w:rPr>
         <w:t>Oven</w:t>
@@ -982,11 +1151,13 @@
           <w:numId w:val="3"/>
         </w:numPr>
         <w:rPr>
-          <w:highlight w:val="cyan"/>
-        </w:rPr>
-      </w:pPr>
-      <w:r>
-        <w:rPr>
+          <w:strike/>
+          <w:highlight w:val="cyan"/>
+        </w:rPr>
+      </w:pPr>
+      <w:r>
+        <w:rPr>
+          <w:strike/>
           <w:highlight w:val="cyan"/>
         </w:rPr>
         <w:t>Counters</w:t>

</xml_diff>